<commit_message>
word document is unmarked again
</commit_message>
<xml_diff>
--- a/assignment6.docx
+++ b/assignment6.docx
@@ -1,6 +1,6 @@
 
 <file path=word/document.xml><?xml version="1.0" encoding="utf-8"?>
-<w:document xmlns:wpc="http://schemas.microsoft.com/office/word/2010/wordprocessingCanvas" xmlns:cx="http://schemas.microsoft.com/office/drawing/2014/chartex" xmlns:cx1="http://schemas.microsoft.com/office/drawing/2015/9/8/chartex" xmlns:mc="http://schemas.openxmlformats.org/markup-compatibility/2006" xmlns:o="urn:schemas-microsoft-com:office:office" xmlns:r="http://schemas.openxmlformats.org/officeDocument/2006/relationships" xmlns:m="http://schemas.openxmlformats.org/officeDocument/2006/math" xmlns:v="urn:schemas-microsoft-com:vml" xmlns:wp14="http://schemas.microsoft.com/office/word/2010/wordprocessingDrawing" xmlns:wp="http://schemas.openxmlformats.org/drawingml/2006/wordprocessingDrawing" xmlns:w10="urn:schemas-microsoft-com:office:word" xmlns:w="http://schemas.openxmlformats.org/wordprocessingml/2006/main" xmlns:w14="http://schemas.microsoft.com/office/word/2010/wordml" xmlns:w15="http://schemas.microsoft.com/office/word/2012/wordml" xmlns:w16se="http://schemas.microsoft.com/office/word/2015/wordml/symex" xmlns:wpg="http://schemas.microsoft.com/office/word/2010/wordprocessingGroup" xmlns:wpi="http://schemas.microsoft.com/office/word/2010/wordprocessingInk" xmlns:wne="http://schemas.microsoft.com/office/word/2006/wordml" xmlns:wps="http://schemas.microsoft.com/office/word/2010/wordprocessingShape" mc:Ignorable="w14 w15 w16se wp14">
+<w:document xmlns:wpc="http://schemas.microsoft.com/office/word/2010/wordprocessingCanvas" xmlns:cx="http://schemas.microsoft.com/office/drawing/2014/chartex" xmlns:mc="http://schemas.openxmlformats.org/markup-compatibility/2006" xmlns:o="urn:schemas-microsoft-com:office:office" xmlns:r="http://schemas.openxmlformats.org/officeDocument/2006/relationships" xmlns:m="http://schemas.openxmlformats.org/officeDocument/2006/math" xmlns:v="urn:schemas-microsoft-com:vml" xmlns:wp14="http://schemas.microsoft.com/office/word/2010/wordprocessingDrawing" xmlns:wp="http://schemas.openxmlformats.org/drawingml/2006/wordprocessingDrawing" xmlns:w10="urn:schemas-microsoft-com:office:word" xmlns:w="http://schemas.openxmlformats.org/wordprocessingml/2006/main" xmlns:w14="http://schemas.microsoft.com/office/word/2010/wordml" xmlns:w15="http://schemas.microsoft.com/office/word/2012/wordml" xmlns:w16se="http://schemas.microsoft.com/office/word/2015/wordml/symex" xmlns:wpg="http://schemas.microsoft.com/office/word/2010/wordprocessingGroup" xmlns:wpi="http://schemas.microsoft.com/office/word/2010/wordprocessingInk" xmlns:wne="http://schemas.microsoft.com/office/word/2006/wordml" xmlns:wps="http://schemas.microsoft.com/office/word/2010/wordprocessingShape" mc:Ignorable="w14 w15 w16se wp14">
   <w:body>
     <w:p>
       <w:pPr>
@@ -293,7 +293,15 @@
         <w:ind w:left="360"/>
       </w:pPr>
       <w:r>
-        <w:t>Create an application that stores the text “            THE QUICK BROWN FOX JUMPS OVER THE LAZY DOG          ” within a variable. Make sure to add space before and after the text so that appears very similar to the text here. Use the alert method to display the lowercase result of the variable once the space has been trimmed off.</w:t>
+        <w:t xml:space="preserve">Create an application that stores the text </w:t>
+      </w:r>
+      <w:proofErr w:type="gramStart"/>
+      <w:r>
+        <w:t xml:space="preserve">“  </w:t>
+      </w:r>
+      <w:proofErr w:type="gramEnd"/>
+      <w:r>
+        <w:t xml:space="preserve">          THE QUICK BROWN FOX JUMPS OVER THE LAZY DOG          ” within a variable. Make sure to add space before and after the text so that appears very similar to the text here. Use the alert method to display the lowercase result of the variable once the space has been trimmed off.</w:t>
       </w:r>
     </w:p>
     <w:p>
@@ -319,31 +327,7 @@
         <w:rPr>
           <w:b/>
         </w:rPr>
-        <w:t xml:space="preserve">Part </w:t>
-      </w:r>
-      <w:r>
-        <w:rPr>
-          <w:b/>
-        </w:rPr>
-        <w:t>2</w:t>
-      </w:r>
-      <w:r>
-        <w:rPr>
-          <w:b/>
-        </w:rPr>
-        <w:t xml:space="preserve"> - </w:t>
-      </w:r>
-      <w:r>
-        <w:rPr>
-          <w:b/>
-        </w:rPr>
-        <w:t>Math and Math Functions</w:t>
-      </w:r>
-      <w:r>
-        <w:rPr>
-          <w:b/>
-        </w:rPr>
-        <w:t xml:space="preserve"> (5 points)</w:t>
+        <w:t>Part 2 - Math and Math Functions (5 points)</w:t>
       </w:r>
     </w:p>
     <w:p>
@@ -399,15 +383,7 @@
         <w:ind w:left="360"/>
       </w:pPr>
       <w:r>
-        <w:t>Create an application that prompts the user for 5 numbers. Ask them to comma delimit each number so you get 1</w:t>
-      </w:r>
-      <w:proofErr w:type="gramStart"/>
-      <w:r>
-        <w:t>,2,3,4,5</w:t>
-      </w:r>
-      <w:proofErr w:type="gramEnd"/>
-      <w:r>
-        <w:t xml:space="preserve"> for example. Store the result of that input in a variable and then find the largest and smallest numbers in that list. Display both of those numbers within a console window.</w:t>
+        <w:t>Create an application that prompts the user for 5 numbers. Ask them to comma delimit each number so you get 1,2,3,4,5 for example. Store the result of that input in a variable and then find the largest and smallest numbers in that list. Display both of those numbers within a console window.</w:t>
       </w:r>
     </w:p>
     <w:p>
@@ -433,25 +409,7 @@
         <w:rPr>
           <w:b/>
         </w:rPr>
-        <w:t>Part 3</w:t>
-      </w:r>
-      <w:r>
-        <w:rPr>
-          <w:b/>
-        </w:rPr>
-        <w:t xml:space="preserve"> -</w:t>
-      </w:r>
-      <w:r>
-        <w:rPr>
-          <w:b/>
-        </w:rPr>
-        <w:t xml:space="preserve"> Date and Date Functions</w:t>
-      </w:r>
-      <w:r>
-        <w:rPr>
-          <w:b/>
-        </w:rPr>
-        <w:t xml:space="preserve"> (</w:t>
+        <w:t>Part 3 - Date and Date Functions (</w:t>
       </w:r>
       <w:r>
         <w:rPr>
@@ -459,8 +417,6 @@
         </w:rPr>
         <w:t>5</w:t>
       </w:r>
-      <w:bookmarkStart w:id="0" w:name="_GoBack"/>
-      <w:bookmarkEnd w:id="0"/>
       <w:r>
         <w:rPr>
           <w:b/>
@@ -543,48 +499,12 @@
         <w:rPr>
           <w:b/>
         </w:rPr>
-        <w:t xml:space="preserve">Part 4 - </w:t>
-      </w:r>
-      <w:r>
-        <w:rPr>
-          <w:b/>
-        </w:rPr>
-        <w:t>Death by JavaScript (</w:t>
-      </w:r>
-      <w:r>
-        <w:rPr>
-          <w:b/>
-        </w:rPr>
-        <w:t>6</w:t>
-      </w:r>
-      <w:r>
-        <w:rPr>
-          <w:b/>
-        </w:rPr>
-        <w:t xml:space="preserve"> points each for </w:t>
-      </w:r>
-      <w:r>
-        <w:rPr>
-          <w:b/>
-        </w:rPr>
-        <w:t>3</w:t>
-      </w:r>
-      <w:r>
-        <w:rPr>
-          <w:b/>
-        </w:rPr>
-        <w:t>0 points total)</w:t>
-      </w:r>
-    </w:p>
-    <w:p>
-      <w:r>
-        <w:t xml:space="preserve">Solve the following </w:t>
-      </w:r>
-      <w:r>
-        <w:t>string/math/number/</w:t>
-      </w:r>
-      <w:r>
-        <w:t>function/array-related problems. Each solution should be written within its own function and the output should be displayed within a console window. The display should be the return value of the function call.</w:t>
+        <w:t>Part 4 - Death by JavaScript (6 points each for 30 points total)</w:t>
+      </w:r>
+    </w:p>
+    <w:p>
+      <w:r>
+        <w:t>Solve the following string/math/number/function/array-related problems. Each solution should be written within its own function and the output should be displayed within a console window. The display should be the return value of the function call.</w:t>
       </w:r>
     </w:p>
     <w:p>
@@ -801,10 +721,12 @@
       <w:r>
         <w:t>Longest_Country_Name</w:t>
       </w:r>
+      <w:bookmarkStart w:id="0" w:name="_GoBack"/>
       <w:proofErr w:type="spellEnd"/>
       <w:r>
         <w:t>(["Australia", "Germany", "United States of America"])</w:t>
       </w:r>
+      <w:bookmarkEnd w:id="0"/>
       <w:r>
         <w:br/>
         <w:t>Expected output: "United States of America"</w:t>
@@ -822,7 +744,7 @@
 </file>
 
 <file path=word/numbering.xml><?xml version="1.0" encoding="utf-8"?>
-<w:numbering xmlns:wpc="http://schemas.microsoft.com/office/word/2010/wordprocessingCanvas" xmlns:cx="http://schemas.microsoft.com/office/drawing/2014/chartex" xmlns:cx1="http://schemas.microsoft.com/office/drawing/2015/9/8/chartex" xmlns:mc="http://schemas.openxmlformats.org/markup-compatibility/2006" xmlns:o="urn:schemas-microsoft-com:office:office" xmlns:r="http://schemas.openxmlformats.org/officeDocument/2006/relationships" xmlns:m="http://schemas.openxmlformats.org/officeDocument/2006/math" xmlns:v="urn:schemas-microsoft-com:vml" xmlns:wp14="http://schemas.microsoft.com/office/word/2010/wordprocessingDrawing" xmlns:wp="http://schemas.openxmlformats.org/drawingml/2006/wordprocessingDrawing" xmlns:w10="urn:schemas-microsoft-com:office:word" xmlns:w="http://schemas.openxmlformats.org/wordprocessingml/2006/main" xmlns:w14="http://schemas.microsoft.com/office/word/2010/wordml" xmlns:w15="http://schemas.microsoft.com/office/word/2012/wordml" xmlns:w16se="http://schemas.microsoft.com/office/word/2015/wordml/symex" xmlns:wpg="http://schemas.microsoft.com/office/word/2010/wordprocessingGroup" xmlns:wpi="http://schemas.microsoft.com/office/word/2010/wordprocessingInk" xmlns:wne="http://schemas.microsoft.com/office/word/2006/wordml" xmlns:wps="http://schemas.microsoft.com/office/word/2010/wordprocessingShape" mc:Ignorable="w14 w15 w16se wp14">
+<w:numbering xmlns:wpc="http://schemas.microsoft.com/office/word/2010/wordprocessingCanvas" xmlns:cx="http://schemas.microsoft.com/office/drawing/2014/chartex" xmlns:mc="http://schemas.openxmlformats.org/markup-compatibility/2006" xmlns:o="urn:schemas-microsoft-com:office:office" xmlns:r="http://schemas.openxmlformats.org/officeDocument/2006/relationships" xmlns:m="http://schemas.openxmlformats.org/officeDocument/2006/math" xmlns:v="urn:schemas-microsoft-com:vml" xmlns:wp14="http://schemas.microsoft.com/office/word/2010/wordprocessingDrawing" xmlns:wp="http://schemas.openxmlformats.org/drawingml/2006/wordprocessingDrawing" xmlns:w10="urn:schemas-microsoft-com:office:word" xmlns:w="http://schemas.openxmlformats.org/wordprocessingml/2006/main" xmlns:w14="http://schemas.microsoft.com/office/word/2010/wordml" xmlns:w15="http://schemas.microsoft.com/office/word/2012/wordml" xmlns:w16se="http://schemas.microsoft.com/office/word/2015/wordml/symex" xmlns:wpg="http://schemas.microsoft.com/office/word/2010/wordprocessingGroup" xmlns:wpi="http://schemas.microsoft.com/office/word/2010/wordprocessingInk" xmlns:wne="http://schemas.microsoft.com/office/word/2006/wordml" xmlns:wps="http://schemas.microsoft.com/office/word/2010/wordprocessingShape" mc:Ignorable="w14 w15 w16se wp14">
   <w:abstractNum w:abstractNumId="0" w15:restartNumberingAfterBreak="0">
     <w:nsid w:val="363E1C3E"/>
     <w:multiLevelType w:val="hybridMultilevel"/>

</xml_diff>